<commit_message>
removed unneeded js files, modified readme. modified shipdata.docx
</commit_message>
<xml_diff>
--- a/public/shipdata.docx
+++ b/public/shipdata.docx
@@ -1,6 +1,6 @@
 
 <file path=word/document.xml><?xml version="1.0" encoding="utf-8"?>
-<w:document xmlns:wpc="http://schemas.microsoft.com/office/word/2010/wordprocessingCanvas" xmlns:cx="http://schemas.microsoft.com/office/drawing/2014/chartex" xmlns:cx1="http://schemas.microsoft.com/office/drawing/2015/9/8/chartex" xmlns:cx2="http://schemas.microsoft.com/office/drawing/2015/10/21/chartex" xmlns:cx3="http://schemas.microsoft.com/office/drawing/2016/5/9/chartex" xmlns:cx4="http://schemas.microsoft.com/office/drawing/2016/5/10/chartex" xmlns:cx5="http://schemas.microsoft.com/office/drawing/2016/5/11/chartex" xmlns:cx6="http://schemas.microsoft.com/office/drawing/2016/5/12/chartex" xmlns:cx7="http://schemas.microsoft.com/office/drawing/2016/5/13/chartex" xmlns:cx8="http://schemas.microsoft.com/office/drawing/2016/5/14/chartex" xmlns:mc="http://schemas.openxmlformats.org/markup-compatibility/2006" xmlns:aink="http://schemas.microsoft.com/office/drawing/2016/ink" xmlns:am3d="http://schemas.microsoft.com/office/drawing/2017/model3d" xmlns:o="urn:schemas-microsoft-com:office:office" xmlns:r="http://schemas.openxmlformats.org/officeDocument/2006/relationships" xmlns:m="http://schemas.openxmlformats.org/officeDocument/2006/math" xmlns:v="urn:schemas-microsoft-com:vml" xmlns:wp14="http://schemas.microsoft.com/office/word/2010/wordprocessingDrawing" xmlns:wp="http://schemas.openxmlformats.org/drawingml/2006/wordprocessingDrawing" xmlns:w10="urn:schemas-microsoft-com:office:word" xmlns:w="http://schemas.openxmlformats.org/wordprocessingml/2006/main" xmlns:w14="http://schemas.microsoft.com/office/word/2010/wordml" xmlns:w15="http://schemas.microsoft.com/office/word/2012/wordml" xmlns:w16cid="http://schemas.microsoft.com/office/word/2016/wordml/cid" xmlns:w16se="http://schemas.microsoft.com/office/word/2015/wordml/symex" xmlns:wpg="http://schemas.microsoft.com/office/word/2010/wordprocessingGroup" xmlns:wpi="http://schemas.microsoft.com/office/word/2010/wordprocessingInk" xmlns:wne="http://schemas.microsoft.com/office/word/2006/wordml" xmlns:wps="http://schemas.microsoft.com/office/word/2010/wordprocessingShape" mc:Ignorable="w14 w15 w16se w16cid wp14">
+<w:document xmlns:wpc="http://schemas.microsoft.com/office/word/2010/wordprocessingCanvas" xmlns:cx="http://schemas.microsoft.com/office/drawing/2014/chartex" xmlns:cx1="http://schemas.microsoft.com/office/drawing/2015/9/8/chartex" xmlns:cx2="http://schemas.microsoft.com/office/drawing/2015/10/21/chartex" xmlns:cx3="http://schemas.microsoft.com/office/drawing/2016/5/9/chartex" xmlns:cx4="http://schemas.microsoft.com/office/drawing/2016/5/10/chartex" xmlns:cx5="http://schemas.microsoft.com/office/drawing/2016/5/11/chartex" xmlns:cx6="http://schemas.microsoft.com/office/drawing/2016/5/12/chartex" xmlns:cx7="http://schemas.microsoft.com/office/drawing/2016/5/13/chartex" xmlns:cx8="http://schemas.microsoft.com/office/drawing/2016/5/14/chartex" xmlns:mc="http://schemas.openxmlformats.org/markup-compatibility/2006" xmlns:aink="http://schemas.microsoft.com/office/drawing/2016/ink" xmlns:am3d="http://schemas.microsoft.com/office/drawing/2017/model3d" xmlns:o="urn:schemas-microsoft-com:office:office" xmlns:r="http://schemas.openxmlformats.org/officeDocument/2006/relationships" xmlns:m="http://schemas.openxmlformats.org/officeDocument/2006/math" xmlns:v="urn:schemas-microsoft-com:vml" xmlns:wp14="http://schemas.microsoft.com/office/word/2010/wordprocessingDrawing" xmlns:wp="http://schemas.openxmlformats.org/drawingml/2006/wordprocessingDrawing" xmlns:w10="urn:schemas-microsoft-com:office:word" xmlns:w="http://schemas.openxmlformats.org/wordprocessingml/2006/main" xmlns:w14="http://schemas.microsoft.com/office/word/2010/wordml" xmlns:w15="http://schemas.microsoft.com/office/word/2012/wordml" xmlns:w16cex="http://schemas.microsoft.com/office/word/2018/wordml/cex" xmlns:w16cid="http://schemas.microsoft.com/office/word/2016/wordml/cid" xmlns:w16="http://schemas.microsoft.com/office/word/2018/wordml" xmlns:w16se="http://schemas.microsoft.com/office/word/2015/wordml/symex" xmlns:wpg="http://schemas.microsoft.com/office/word/2010/wordprocessingGroup" xmlns:wpi="http://schemas.microsoft.com/office/word/2010/wordprocessingInk" xmlns:wne="http://schemas.microsoft.com/office/word/2006/wordml" xmlns:wps="http://schemas.microsoft.com/office/word/2010/wordprocessingShape" mc:Ignorable="w14 w15 w16se w16cid w16 w16cex wp14">
   <w:body>
     <w:p>
       <w:r>
@@ -8,7 +8,7 @@
           <w:noProof/>
         </w:rPr>
         <w:drawing>
-          <wp:inline distT="0" distB="0" distL="0" distR="0">
+          <wp:inline distT="0" distB="0" distL="0" distR="0" wp14:anchorId="1FDB40E7" wp14:editId="39559165">
             <wp:extent cx="4514850" cy="1571625"/>
             <wp:effectExtent l="0" t="0" r="0" b="9525"/>
             <wp:docPr id="1" name="Picture 1"/>
@@ -113,7 +113,7 @@
           <w:noProof/>
         </w:rPr>
         <w:drawing>
-          <wp:inline distT="0" distB="0" distL="0" distR="0" wp14:anchorId="74572AC0" wp14:editId="4F0FFD76">
+          <wp:inline distT="0" distB="0" distL="0" distR="0" wp14:anchorId="22B7A15E" wp14:editId="79B6462C">
             <wp:extent cx="4474845" cy="685800"/>
             <wp:effectExtent l="0" t="0" r="1905" b="0"/>
             <wp:docPr id="2" name="Picture 2"/>
@@ -182,7 +182,10 @@
     </w:p>
     <w:p>
       <w:r>
-        <w:t xml:space="preserve">2x 3 </w:t>
+        <w:t>Battlefield = 4</w:t>
+      </w:r>
+      <w:r>
+        <w:t xml:space="preserve"> </w:t>
       </w:r>
       <w:proofErr w:type="spellStart"/>
       <w:r>
@@ -197,7 +200,7 @@
           <w:noProof/>
         </w:rPr>
         <w:drawing>
-          <wp:inline distT="0" distB="0" distL="0" distR="0">
+          <wp:inline distT="0" distB="0" distL="0" distR="0" wp14:anchorId="60AEFA92" wp14:editId="33CFA528">
             <wp:extent cx="5760085" cy="1066800"/>
             <wp:effectExtent l="0" t="0" r="0" b="0"/>
             <wp:docPr id="3" name="Picture 3"/>
@@ -271,13 +274,12 @@
       </w:r>
     </w:p>
     <w:p>
-      <w:bookmarkStart w:id="0" w:name="_GoBack"/>
       <w:r>
         <w:rPr>
           <w:noProof/>
         </w:rPr>
         <w:drawing>
-          <wp:inline distT="0" distB="0" distL="0" distR="0" wp14:anchorId="6C5309ED" wp14:editId="48B0B36C">
+          <wp:inline distT="0" distB="0" distL="0" distR="0" wp14:anchorId="3FFFBB82" wp14:editId="50C94B1C">
             <wp:extent cx="5638800" cy="1643380"/>
             <wp:effectExtent l="0" t="0" r="0" b="0"/>
             <wp:docPr id="4" name="Picture 4"/>
@@ -354,9 +356,13 @@
           </wp:inline>
         </w:drawing>
       </w:r>
-      <w:bookmarkEnd w:id="0"/>
-      <w:r>
-        <w:t xml:space="preserve">1x 5 </w:t>
+    </w:p>
+    <w:p>
+      <w:r>
+        <w:t>Carrier = 5</w:t>
+      </w:r>
+      <w:r>
+        <w:t xml:space="preserve"> </w:t>
       </w:r>
       <w:proofErr w:type="spellStart"/>
       <w:r>
@@ -370,7 +376,7 @@
           <w:noProof/>
         </w:rPr>
         <w:drawing>
-          <wp:inline distT="0" distB="0" distL="0" distR="0">
+          <wp:inline distT="0" distB="0" distL="0" distR="0" wp14:anchorId="555345B1" wp14:editId="76A56CF1">
             <wp:extent cx="3952875" cy="1051908"/>
             <wp:effectExtent l="0" t="0" r="0" b="0"/>
             <wp:docPr id="5" name="Picture 5"/>
@@ -445,7 +451,7 @@
           <w:noProof/>
         </w:rPr>
         <w:drawing>
-          <wp:inline distT="0" distB="0" distL="0" distR="0" wp14:anchorId="3E615692" wp14:editId="3742F655">
+          <wp:inline distT="0" distB="0" distL="0" distR="0" wp14:anchorId="43514AFE" wp14:editId="20B6CC6A">
             <wp:extent cx="3924300" cy="687351"/>
             <wp:effectExtent l="0" t="0" r="0" b="0"/>
             <wp:docPr id="6" name="Picture 6"/>
@@ -514,8 +520,16 @@
       </w:r>
     </w:p>
     <w:p>
-      <w:r>
-        <w:t xml:space="preserve">1x 2 </w:t>
+      <w:proofErr w:type="spellStart"/>
+      <w:r>
+        <w:t>Destroyer</w:t>
+      </w:r>
+      <w:proofErr w:type="spellEnd"/>
+      <w:r>
+        <w:t xml:space="preserve"> = 2</w:t>
+      </w:r>
+      <w:r>
+        <w:t xml:space="preserve"> </w:t>
       </w:r>
       <w:proofErr w:type="spellStart"/>
       <w:r>
@@ -535,7 +549,7 @@
         </w:rPr>
         <w:lastRenderedPageBreak/>
         <w:drawing>
-          <wp:inline distT="0" distB="0" distL="0" distR="0">
+          <wp:inline distT="0" distB="0" distL="0" distR="0" wp14:anchorId="1FCCC5B1" wp14:editId="0DC8E036">
             <wp:extent cx="2880995" cy="373973"/>
             <wp:effectExtent l="0" t="0" r="0" b="7620"/>
             <wp:docPr id="7" name="Picture 7" descr="Gerelateerde afbeelding"/>
@@ -654,7 +668,7 @@
           <w:noProof/>
         </w:rPr>
         <w:drawing>
-          <wp:inline distT="0" distB="0" distL="0" distR="0">
+          <wp:inline distT="0" distB="0" distL="0" distR="0" wp14:anchorId="6E4E20FA" wp14:editId="4653FAD9">
             <wp:extent cx="3143250" cy="755972"/>
             <wp:effectExtent l="0" t="0" r="0" b="6350"/>
             <wp:docPr id="8" name="Picture 8" descr="Gerelateerde afbeelding"/>
@@ -725,7 +739,24 @@
     </w:p>
     <w:p>
       <w:r>
-        <w:t>1x 1 block</w:t>
+        <w:t xml:space="preserve">3 </w:t>
+      </w:r>
+      <w:r>
+        <w:t xml:space="preserve"> block</w:t>
+      </w:r>
+    </w:p>
+    <w:p/>
+    <w:p>
+      <w:r>
+        <w:t xml:space="preserve">TODO: </w:t>
+      </w:r>
+      <w:proofErr w:type="spellStart"/>
+      <w:r>
+        <w:t>Add</w:t>
+      </w:r>
+      <w:proofErr w:type="spellEnd"/>
+      <w:r>
+        <w:t xml:space="preserve"> cruiser</w:t>
       </w:r>
     </w:p>
     <w:sectPr>
@@ -739,7 +770,7 @@
 </file>
 
 <file path=word/styles.xml><?xml version="1.0" encoding="utf-8"?>
-<w:styles xmlns:mc="http://schemas.openxmlformats.org/markup-compatibility/2006" xmlns:r="http://schemas.openxmlformats.org/officeDocument/2006/relationships" xmlns:w="http://schemas.openxmlformats.org/wordprocessingml/2006/main" xmlns:w14="http://schemas.microsoft.com/office/word/2010/wordml" xmlns:w15="http://schemas.microsoft.com/office/word/2012/wordml" xmlns:w16cid="http://schemas.microsoft.com/office/word/2016/wordml/cid" xmlns:w16se="http://schemas.microsoft.com/office/word/2015/wordml/symex" mc:Ignorable="w14 w15 w16se w16cid">
+<w:styles xmlns:mc="http://schemas.openxmlformats.org/markup-compatibility/2006" xmlns:r="http://schemas.openxmlformats.org/officeDocument/2006/relationships" xmlns:w="http://schemas.openxmlformats.org/wordprocessingml/2006/main" xmlns:w14="http://schemas.microsoft.com/office/word/2010/wordml" xmlns:w15="http://schemas.microsoft.com/office/word/2012/wordml" xmlns:w16cex="http://schemas.microsoft.com/office/word/2018/wordml/cex" xmlns:w16cid="http://schemas.microsoft.com/office/word/2016/wordml/cid" xmlns:w16="http://schemas.microsoft.com/office/word/2018/wordml" xmlns:w16se="http://schemas.microsoft.com/office/word/2015/wordml/symex" mc:Ignorable="w14 w15 w16se w16cid w16 w16cex">
   <w:docDefaults>
     <w:rPrDefault>
       <w:rPr>
@@ -755,7 +786,7 @@
       </w:pPr>
     </w:pPrDefault>
   </w:docDefaults>
-  <w:latentStyles w:defLockedState="0" w:defUIPriority="99" w:defSemiHidden="0" w:defUnhideWhenUsed="0" w:defQFormat="0" w:count="375">
+  <w:latentStyles w:defLockedState="0" w:defUIPriority="99" w:defSemiHidden="0" w:defUnhideWhenUsed="0" w:defQFormat="0" w:count="376">
     <w:lsdException w:name="Normal" w:uiPriority="0" w:qFormat="1"/>
     <w:lsdException w:name="heading 1" w:uiPriority="9" w:qFormat="1"/>
     <w:lsdException w:name="heading 2" w:semiHidden="1" w:uiPriority="9" w:unhideWhenUsed="1" w:qFormat="1"/>
@@ -861,7 +892,6 @@
     <w:lsdException w:name="HTML Sample" w:semiHidden="1" w:unhideWhenUsed="1"/>
     <w:lsdException w:name="HTML Typewriter" w:semiHidden="1" w:unhideWhenUsed="1"/>
     <w:lsdException w:name="HTML Variable" w:semiHidden="1" w:unhideWhenUsed="1"/>
-    <w:lsdException w:name="Normal Table" w:semiHidden="1" w:unhideWhenUsed="1"/>
     <w:lsdException w:name="annotation subject" w:semiHidden="1" w:unhideWhenUsed="1"/>
     <w:lsdException w:name="No List" w:semiHidden="1" w:unhideWhenUsed="1"/>
     <w:lsdException w:name="Outline List 1" w:semiHidden="1" w:unhideWhenUsed="1"/>
@@ -908,10 +938,8 @@
     <w:lsdException w:name="Table Subtle 2" w:semiHidden="1" w:unhideWhenUsed="1"/>
     <w:lsdException w:name="Table Web 1" w:semiHidden="1" w:unhideWhenUsed="1"/>
     <w:lsdException w:name="Table Web 2" w:semiHidden="1" w:unhideWhenUsed="1"/>
-    <w:lsdException w:name="Table Web 3" w:semiHidden="1" w:unhideWhenUsed="1"/>
     <w:lsdException w:name="Balloon Text" w:semiHidden="1" w:unhideWhenUsed="1"/>
     <w:lsdException w:name="Table Grid" w:uiPriority="39"/>
-    <w:lsdException w:name="Table Theme" w:semiHidden="1" w:unhideWhenUsed="1"/>
     <w:lsdException w:name="Placeholder Text" w:semiHidden="1"/>
     <w:lsdException w:name="No Spacing" w:uiPriority="1" w:qFormat="1"/>
     <w:lsdException w:name="Light Shading" w:uiPriority="60"/>
@@ -1131,6 +1159,7 @@
     <w:lsdException w:name="Smart Hyperlink" w:semiHidden="1" w:unhideWhenUsed="1"/>
     <w:lsdException w:name="Hashtag" w:semiHidden="1" w:unhideWhenUsed="1"/>
     <w:lsdException w:name="Unresolved Mention" w:semiHidden="1" w:unhideWhenUsed="1"/>
+    <w:lsdException w:name="Smart Link" w:semiHidden="1" w:unhideWhenUsed="1"/>
   </w:latentStyles>
   <w:style w:type="paragraph" w:default="1" w:styleId="Normal">
     <w:name w:val="Normal"/>

</xml_diff>